<commit_message>
Subdivided significant change category
</commit_message>
<xml_diff>
--- a/ReviewICRA2017/SuggestionsFromReviewers.docx
+++ b/ReviewICRA2017/SuggestionsFromReviewers.docx
@@ -94,8 +94,6 @@
       <w:r>
         <w:t>Make the swath width of the coverage path explicit (1)</w:t>
       </w:r>
-      <w:bookmarkStart w:id="0" w:name="_GoBack"/>
-      <w:bookmarkEnd w:id="0"/>
     </w:p>
     <w:p>
       <w:pPr>
@@ -279,6 +277,163 @@
         </w:numPr>
       </w:pPr>
       <w:r>
+        <w:t>Motion Planning</w:t>
+      </w:r>
+    </w:p>
+    <w:p>
+      <w:pPr>
+        <w:pStyle w:val="ListParagraph"/>
+        <w:numPr>
+          <w:ilvl w:val="1"/>
+          <w:numId w:val="1"/>
+        </w:numPr>
+      </w:pPr>
+      <w:r>
+        <w:t>Review the algorithmic approaches used for informative path planning, particularly the Bayesian target search problem and the time-dependent geo-spatial process monitoring problem (4)</w:t>
+      </w:r>
+    </w:p>
+    <w:p>
+      <w:pPr>
+        <w:pStyle w:val="ListParagraph"/>
+        <w:numPr>
+          <w:ilvl w:val="0"/>
+          <w:numId w:val="1"/>
+        </w:numPr>
+      </w:pPr>
+      <w:r>
+        <w:t>Hardware Experiments</w:t>
+      </w:r>
+    </w:p>
+    <w:p>
+      <w:pPr>
+        <w:pStyle w:val="ListParagraph"/>
+        <w:numPr>
+          <w:ilvl w:val="1"/>
+          <w:numId w:val="1"/>
+        </w:numPr>
+      </w:pPr>
+      <w:r>
+        <w:t>Include experimental results for screen angle and area cleared of mosquitoes (4)</w:t>
+      </w:r>
+    </w:p>
+    <w:p>
+      <w:pPr>
+        <w:pStyle w:val="ListParagraph"/>
+        <w:numPr>
+          <w:ilvl w:val="1"/>
+          <w:numId w:val="1"/>
+        </w:numPr>
+      </w:pPr>
+      <w:r>
+        <w:t>Use hardware to support analysis of different path planning algorithms (1)</w:t>
+      </w:r>
+    </w:p>
+    <w:p>
+      <w:pPr>
+        <w:pStyle w:val="ListParagraph"/>
+        <w:numPr>
+          <w:ilvl w:val="0"/>
+          <w:numId w:val="1"/>
+        </w:numPr>
+      </w:pPr>
+      <w:r>
+        <w:t>Math Models</w:t>
+      </w:r>
+    </w:p>
+    <w:p>
+      <w:pPr>
+        <w:pStyle w:val="ListParagraph"/>
+        <w:numPr>
+          <w:ilvl w:val="1"/>
+          <w:numId w:val="1"/>
+        </w:numPr>
+      </w:pPr>
+      <w:r>
+        <w:t>Consider motion effects on screen angle (1)</w:t>
+      </w:r>
+    </w:p>
+    <w:p>
+      <w:pPr>
+        <w:pStyle w:val="ListParagraph"/>
+        <w:numPr>
+          <w:ilvl w:val="1"/>
+          <w:numId w:val="1"/>
+        </w:numPr>
+      </w:pPr>
+      <w:r>
+        <w:t>Consider limitations of a fixed screen position (3)</w:t>
+      </w:r>
+    </w:p>
+    <w:p>
+      <w:pPr>
+        <w:pStyle w:val="ListParagraph"/>
+        <w:numPr>
+          <w:ilvl w:val="1"/>
+          <w:numId w:val="1"/>
+        </w:numPr>
+      </w:pPr>
+      <w:r>
+        <w:t>Consider what volume of space ahead of the screen contains mosquitoes for which capture is inevitable (3)</w:t>
+      </w:r>
+    </w:p>
+    <w:p>
+      <w:pPr>
+        <w:pStyle w:val="ListParagraph"/>
+        <w:numPr>
+          <w:ilvl w:val="1"/>
+          <w:numId w:val="1"/>
+        </w:numPr>
+      </w:pPr>
+      <w:r>
+        <w:t>Vary the level of stochasticity in the mosquito swarm motion (3)</w:t>
+      </w:r>
+    </w:p>
+    <w:p>
+      <w:pPr>
+        <w:pStyle w:val="ListParagraph"/>
+        <w:numPr>
+          <w:ilvl w:val="1"/>
+          <w:numId w:val="1"/>
+        </w:numPr>
+      </w:pPr>
+      <w:r>
+        <w:lastRenderedPageBreak/>
+        <w:t>Use a higher fidelity attraction/repulsion model to estimate mosquito motion (3)</w:t>
+      </w:r>
+    </w:p>
+    <w:p>
+      <w:pPr>
+        <w:pStyle w:val="ListParagraph"/>
+        <w:numPr>
+          <w:ilvl w:val="1"/>
+          <w:numId w:val="1"/>
+        </w:numPr>
+      </w:pPr>
+      <w:r>
+        <w:t>Compare hardware flight data to existing methods for modelling environmental phenomena from point observations (3)</w:t>
+      </w:r>
+    </w:p>
+    <w:p>
+      <w:pPr>
+        <w:pStyle w:val="ListParagraph"/>
+        <w:numPr>
+          <w:ilvl w:val="0"/>
+          <w:numId w:val="1"/>
+        </w:numPr>
+      </w:pPr>
+      <w:r>
+        <w:t>Other</w:t>
+      </w:r>
+    </w:p>
+    <w:p>
+      <w:pPr>
+        <w:pStyle w:val="ListParagraph"/>
+        <w:numPr>
+          <w:ilvl w:val="1"/>
+          <w:numId w:val="1"/>
+        </w:numPr>
+      </w:pPr>
+      <w:r>
         <w:t>Improve flow of paper from section to section (1)</w:t>
       </w:r>
     </w:p>
@@ -286,128 +441,30 @@
       <w:pPr>
         <w:pStyle w:val="ListParagraph"/>
         <w:numPr>
-          <w:ilvl w:val="0"/>
-          <w:numId w:val="1"/>
-        </w:numPr>
-      </w:pPr>
-      <w:r>
-        <w:t>Consider motion effects on screen angle (1)</w:t>
-      </w:r>
-    </w:p>
-    <w:p>
-      <w:pPr>
-        <w:pStyle w:val="ListParagraph"/>
-        <w:numPr>
-          <w:ilvl w:val="0"/>
-          <w:numId w:val="1"/>
-        </w:numPr>
-      </w:pPr>
-      <w:r>
-        <w:t>Consider limitations of a fixed screen position (3)</w:t>
-      </w:r>
-    </w:p>
-    <w:p>
-      <w:pPr>
-        <w:pStyle w:val="ListParagraph"/>
-        <w:numPr>
-          <w:ilvl w:val="0"/>
-          <w:numId w:val="1"/>
-        </w:numPr>
-      </w:pPr>
-      <w:r>
-        <w:t>Consider what volume of space ahead of the screen contains mosquitoes for which capture is inevitable (3)</w:t>
-      </w:r>
-    </w:p>
-    <w:p>
-      <w:pPr>
-        <w:pStyle w:val="ListParagraph"/>
-        <w:numPr>
-          <w:ilvl w:val="0"/>
-          <w:numId w:val="1"/>
-        </w:numPr>
-      </w:pPr>
-      <w:r>
-        <w:t>Include experimental results for screen angle and area cleared of mosquitoes (4)</w:t>
-      </w:r>
-    </w:p>
-    <w:p>
-      <w:pPr>
-        <w:pStyle w:val="ListParagraph"/>
-        <w:numPr>
-          <w:ilvl w:val="0"/>
-          <w:numId w:val="1"/>
-        </w:numPr>
-      </w:pPr>
-      <w:r>
-        <w:t>Use hardware to support analysis of different path planning algorithms (1)</w:t>
-      </w:r>
-    </w:p>
-    <w:p>
-      <w:pPr>
-        <w:pStyle w:val="ListParagraph"/>
-        <w:numPr>
-          <w:ilvl w:val="0"/>
-          <w:numId w:val="1"/>
-        </w:numPr>
-      </w:pPr>
-      <w:r>
-        <w:t>Vary the level of stochasticity in the mosquito swarm motion (3)</w:t>
-      </w:r>
-    </w:p>
-    <w:p>
-      <w:pPr>
-        <w:pStyle w:val="ListParagraph"/>
-        <w:numPr>
-          <w:ilvl w:val="0"/>
-          <w:numId w:val="1"/>
-        </w:numPr>
-      </w:pPr>
-      <w:r>
-        <w:t>Use a higher fidelity attraction/repulsion model to estimate mosquito motion (3)</w:t>
-      </w:r>
-    </w:p>
-    <w:p>
-      <w:pPr>
-        <w:pStyle w:val="ListParagraph"/>
-        <w:numPr>
-          <w:ilvl w:val="0"/>
-          <w:numId w:val="1"/>
-        </w:numPr>
-      </w:pPr>
-      <w:r>
-        <w:t>Review the algorithmic approaches used for informative path planning, particularly the Bayesian target search problem and the time-dependent geo-spatial process monitoring problem (4)</w:t>
-      </w:r>
-    </w:p>
-    <w:p>
-      <w:pPr>
-        <w:pStyle w:val="ListParagraph"/>
-        <w:numPr>
-          <w:ilvl w:val="0"/>
-          <w:numId w:val="1"/>
-        </w:numPr>
-      </w:pPr>
-      <w:r>
-        <w:t>Compare hardware flight data to existing methods for modelling environmental phenomena from point observations (3)</w:t>
-      </w:r>
-    </w:p>
-    <w:p>
-      <w:pPr>
-        <w:pStyle w:val="ListParagraph"/>
-        <w:numPr>
-          <w:ilvl w:val="0"/>
-          <w:numId w:val="1"/>
-        </w:numPr>
-      </w:pPr>
-      <w:r>
-        <w:lastRenderedPageBreak/>
-        <w:t>Increase hardware design evaluation and validation rigor (4)</w:t>
-      </w:r>
-    </w:p>
-    <w:p>
-      <w:pPr>
-        <w:pStyle w:val="ListParagraph"/>
-        <w:numPr>
-          <w:ilvl w:val="0"/>
+          <w:ilvl w:val="1"/>
+          <w:numId w:val="1"/>
+        </w:numPr>
+      </w:pPr>
+      <w:r>
+        <w:t xml:space="preserve">Increase </w:t>
+      </w:r>
+      <w:r>
+        <w:t xml:space="preserve">rigor of </w:t>
+      </w:r>
+      <w:r>
+        <w:t xml:space="preserve">hardware design evaluation and validation </w:t>
+      </w:r>
+      <w:bookmarkStart w:id="0" w:name="_GoBack"/>
+      <w:bookmarkEnd w:id="0"/>
+      <w:r>
+        <w:t>(4)</w:t>
+      </w:r>
+    </w:p>
+    <w:p>
+      <w:pPr>
+        <w:pStyle w:val="ListParagraph"/>
+        <w:numPr>
+          <w:ilvl w:val="1"/>
           <w:numId w:val="1"/>
         </w:numPr>
       </w:pPr>
@@ -499,7 +556,7 @@
         <w:rFonts w:ascii="Calibri" w:eastAsiaTheme="minorHAnsi" w:hAnsi="Calibri" w:cs="Calibri" w:hint="default"/>
       </w:rPr>
     </w:lvl>
-    <w:lvl w:ilvl="1" w:tplc="04090003" w:tentative="1">
+    <w:lvl w:ilvl="1" w:tplc="04090003">
       <w:start w:val="1"/>
       <w:numFmt w:val="bullet"/>
       <w:lvlText w:val="o"/>

</xml_diff>